<commit_message>
Update to reflect detailes report packet
</commit_message>
<xml_diff>
--- a/Actimetre Technical.docx
+++ b/Actimetre Technical.docx
@@ -115,7 +115,7 @@
           <w:kern w:val="0"/>
           <w:sz w:val="22"/>
         </w:rPr>
-        <w:t>2024-04-29</w:t>
+        <w:t>2024-04-30</w:t>
       </w:r>
       <w:r>
         <w:rPr>
@@ -1094,7 +1094,7 @@
         <w:spacing w:before="100" w:beforeAutospacing="1" w:after="100" w:afterAutospacing="1" w:line="240" w:lineRule="auto"/>
         <w:jc w:val="left"/>
         <w:rPr>
-          <w:rFonts w:ascii="Calibri" w:eastAsia="굴림" w:hAnsi="Calibri" w:cs="Calibri" w:hint="eastAsia"/>
+          <w:rFonts w:ascii="Calibri" w:eastAsia="굴림" w:hAnsi="Calibri" w:cs="Calibri"/>
           <w:kern w:val="0"/>
           <w:sz w:val="22"/>
           <w:u w:val="single"/>
@@ -1327,7 +1327,7 @@
         <w:spacing w:before="100" w:beforeAutospacing="1" w:after="100" w:afterAutospacing="1" w:line="240" w:lineRule="auto"/>
         <w:jc w:val="left"/>
         <w:rPr>
-          <w:rFonts w:ascii="Calibri" w:hAnsi="Calibri" w:cs="Calibri" w:hint="eastAsia"/>
+          <w:rFonts w:ascii="Calibri" w:hAnsi="Calibri" w:cs="Calibri"/>
           <w:sz w:val="22"/>
         </w:rPr>
       </w:pPr>
@@ -1820,7 +1820,7 @@
           <w:sz w:val="22"/>
         </w:rPr>
         <w:drawing>
-          <wp:anchor distT="0" distB="0" distL="180340" distR="180340" simplePos="0" relativeHeight="251660288" behindDoc="0" locked="0" layoutInCell="1" allowOverlap="1" wp14:anchorId="3A048092" wp14:editId="7E8AFC6C">
+          <wp:anchor distT="0" distB="0" distL="180340" distR="180340" simplePos="0" relativeHeight="251660288" behindDoc="0" locked="0" layoutInCell="1" allowOverlap="1" wp14:anchorId="3A048092" wp14:editId="5908911D">
             <wp:simplePos x="0" y="0"/>
             <wp:positionH relativeFrom="margin">
               <wp:align>right</wp:align>
@@ -2609,136 +2609,72 @@
         <w:spacing w:before="100" w:beforeAutospacing="1" w:after="100" w:afterAutospacing="1" w:line="240" w:lineRule="auto"/>
         <w:jc w:val="left"/>
         <w:rPr>
+          <w:rFonts w:ascii="Calibri" w:eastAsia="굴림" w:hAnsi="Calibri" w:cs="Calibri"/>
+          <w:kern w:val="0"/>
+          <w:sz w:val="22"/>
+        </w:rPr>
+      </w:pPr>
+      <w:r>
+        <w:rPr>
           <w:rFonts w:ascii="Calibri" w:eastAsia="굴림" w:hAnsi="Calibri" w:cs="Calibri" w:hint="eastAsia"/>
           <w:kern w:val="0"/>
           <w:sz w:val="22"/>
         </w:rPr>
-      </w:pPr>
+        <w:t xml:space="preserve">We found that soldering directly on the module made it difficult to service, so a new packaging of </w:t>
+      </w:r>
+      <w:proofErr w:type="spellStart"/>
       <w:r>
         <w:rPr>
           <w:rFonts w:ascii="Calibri" w:eastAsia="굴림" w:hAnsi="Calibri" w:cs="Calibri" w:hint="eastAsia"/>
           <w:kern w:val="0"/>
           <w:sz w:val="22"/>
         </w:rPr>
-        <w:t>We found that soldering directly on the module made it difficult to service, so</w:t>
-      </w:r>
+        <w:t>Actimetre</w:t>
+      </w:r>
+      <w:proofErr w:type="spellEnd"/>
       <w:r>
         <w:rPr>
           <w:rFonts w:ascii="Calibri" w:eastAsia="굴림" w:hAnsi="Calibri" w:cs="Calibri" w:hint="eastAsia"/>
           <w:kern w:val="0"/>
           <w:sz w:val="22"/>
         </w:rPr>
-        <w:t xml:space="preserve"> a</w:t>
-      </w:r>
+        <w:t xml:space="preserve"> lays out the components flat in a thin and wide </w:t>
+      </w:r>
+      <w:proofErr w:type="gramStart"/>
       <w:r>
         <w:rPr>
           <w:rFonts w:ascii="Calibri" w:eastAsia="굴림" w:hAnsi="Calibri" w:cs="Calibri" w:hint="eastAsia"/>
           <w:kern w:val="0"/>
           <w:sz w:val="22"/>
         </w:rPr>
-        <w:t xml:space="preserve"> new </w:t>
-      </w:r>
+        <w:t>box, and</w:t>
+      </w:r>
+      <w:proofErr w:type="gramEnd"/>
       <w:r>
         <w:rPr>
           <w:rFonts w:ascii="Calibri" w:eastAsia="굴림" w:hAnsi="Calibri" w:cs="Calibri" w:hint="eastAsia"/>
           <w:kern w:val="0"/>
           <w:sz w:val="22"/>
         </w:rPr>
-        <w:t>packaging</w:t>
-      </w:r>
+        <w:t xml:space="preserve"> uses the </w:t>
+      </w:r>
+      <w:proofErr w:type="spellStart"/>
       <w:r>
         <w:rPr>
           <w:rFonts w:ascii="Calibri" w:eastAsia="굴림" w:hAnsi="Calibri" w:cs="Calibri" w:hint="eastAsia"/>
           <w:kern w:val="0"/>
           <w:sz w:val="22"/>
         </w:rPr>
-        <w:t xml:space="preserve"> of </w:t>
-      </w:r>
-      <w:proofErr w:type="spellStart"/>
+        <w:t>Waveshare</w:t>
+      </w:r>
+      <w:proofErr w:type="spellEnd"/>
       <w:r>
         <w:rPr>
           <w:rFonts w:ascii="Calibri" w:eastAsia="굴림" w:hAnsi="Calibri" w:cs="Calibri" w:hint="eastAsia"/>
           <w:kern w:val="0"/>
           <w:sz w:val="22"/>
         </w:rPr>
-        <w:t>Actimetre</w:t>
-      </w:r>
-      <w:proofErr w:type="spellEnd"/>
-      <w:r>
-        <w:rPr>
-          <w:rFonts w:ascii="Calibri" w:eastAsia="굴림" w:hAnsi="Calibri" w:cs="Calibri" w:hint="eastAsia"/>
-          <w:kern w:val="0"/>
-          <w:sz w:val="22"/>
-        </w:rPr>
-        <w:t xml:space="preserve"> lays out the component</w:t>
-      </w:r>
-      <w:r>
-        <w:rPr>
-          <w:rFonts w:ascii="Calibri" w:eastAsia="굴림" w:hAnsi="Calibri" w:cs="Calibri" w:hint="eastAsia"/>
-          <w:kern w:val="0"/>
-          <w:sz w:val="22"/>
-        </w:rPr>
-        <w:t>s</w:t>
-      </w:r>
-      <w:r>
-        <w:rPr>
-          <w:rFonts w:ascii="Calibri" w:eastAsia="굴림" w:hAnsi="Calibri" w:cs="Calibri" w:hint="eastAsia"/>
-          <w:kern w:val="0"/>
-          <w:sz w:val="22"/>
-        </w:rPr>
-        <w:t xml:space="preserve"> flat in a thin and wide </w:t>
-      </w:r>
-      <w:proofErr w:type="gramStart"/>
-      <w:r>
-        <w:rPr>
-          <w:rFonts w:ascii="Calibri" w:eastAsia="굴림" w:hAnsi="Calibri" w:cs="Calibri" w:hint="eastAsia"/>
-          <w:kern w:val="0"/>
-          <w:sz w:val="22"/>
-        </w:rPr>
-        <w:t>box</w:t>
-      </w:r>
-      <w:r>
-        <w:rPr>
-          <w:rFonts w:ascii="Calibri" w:eastAsia="굴림" w:hAnsi="Calibri" w:cs="Calibri" w:hint="eastAsia"/>
-          <w:kern w:val="0"/>
-          <w:sz w:val="22"/>
-        </w:rPr>
-        <w:t>, and</w:t>
-      </w:r>
-      <w:proofErr w:type="gramEnd"/>
-      <w:r>
-        <w:rPr>
-          <w:rFonts w:ascii="Calibri" w:eastAsia="굴림" w:hAnsi="Calibri" w:cs="Calibri" w:hint="eastAsia"/>
-          <w:kern w:val="0"/>
-          <w:sz w:val="22"/>
-        </w:rPr>
-        <w:t xml:space="preserve"> uses the </w:t>
-      </w:r>
-      <w:proofErr w:type="spellStart"/>
-      <w:r>
-        <w:rPr>
-          <w:rFonts w:ascii="Calibri" w:eastAsia="굴림" w:hAnsi="Calibri" w:cs="Calibri" w:hint="eastAsia"/>
-          <w:kern w:val="0"/>
-          <w:sz w:val="22"/>
-        </w:rPr>
-        <w:t>Waveshare</w:t>
-      </w:r>
-      <w:proofErr w:type="spellEnd"/>
-      <w:r>
-        <w:rPr>
-          <w:rFonts w:ascii="Calibri" w:eastAsia="굴림" w:hAnsi="Calibri" w:cs="Calibri" w:hint="eastAsia"/>
-          <w:kern w:val="0"/>
-          <w:sz w:val="22"/>
-        </w:rPr>
-        <w:t xml:space="preserve"> ESP32-S3 Zero for smaller footprint</w:t>
-      </w:r>
-      <w:r>
-        <w:rPr>
-          <w:rFonts w:ascii="Calibri" w:eastAsia="굴림" w:hAnsi="Calibri" w:cs="Calibri" w:hint="eastAsia"/>
-          <w:kern w:val="0"/>
-          <w:sz w:val="22"/>
-        </w:rPr>
-        <w:t>.</w:t>
+        <w:t xml:space="preserve"> ESP32-S3 Zero for smaller footprint.</w:t>
       </w:r>
     </w:p>
     <w:p>
@@ -2758,6 +2694,7 @@
       <w:r>
         <w:rPr>
           <w:rFonts w:ascii="Calibri" w:eastAsia="굴림" w:hAnsi="Calibri" w:cs="Calibri"/>
+          <w:noProof/>
           <w:kern w:val="0"/>
           <w:sz w:val="22"/>
         </w:rPr>
@@ -3650,7 +3587,7 @@
               <w:spacing w:before="100" w:beforeAutospacing="1" w:after="100" w:afterAutospacing="1"/>
               <w:jc w:val="left"/>
               <w:rPr>
-                <w:rFonts w:ascii="Calibri" w:eastAsia="굴림" w:hAnsi="Calibri" w:cs="Calibri" w:hint="eastAsia"/>
+                <w:rFonts w:ascii="Calibri" w:eastAsia="굴림" w:hAnsi="Calibri" w:cs="Calibri"/>
                 <w:kern w:val="0"/>
                 <w:sz w:val="22"/>
               </w:rPr>
@@ -3678,7 +3615,7 @@
               <w:spacing w:before="100" w:beforeAutospacing="1" w:after="100" w:afterAutospacing="1"/>
               <w:jc w:val="left"/>
               <w:rPr>
-                <w:rFonts w:ascii="Calibri" w:eastAsia="굴림" w:hAnsi="Calibri" w:cs="Calibri" w:hint="eastAsia"/>
+                <w:rFonts w:ascii="Calibri" w:eastAsia="굴림" w:hAnsi="Calibri" w:cs="Calibri"/>
                 <w:kern w:val="0"/>
                 <w:sz w:val="22"/>
               </w:rPr>
@@ -3706,7 +3643,7 @@
               <w:spacing w:before="100" w:beforeAutospacing="1" w:after="100" w:afterAutospacing="1"/>
               <w:jc w:val="left"/>
               <w:rPr>
-                <w:rFonts w:ascii="Calibri" w:eastAsia="굴림" w:hAnsi="Calibri" w:cs="Calibri" w:hint="eastAsia"/>
+                <w:rFonts w:ascii="Calibri" w:eastAsia="굴림" w:hAnsi="Calibri" w:cs="Calibri"/>
                 <w:kern w:val="0"/>
                 <w:sz w:val="22"/>
               </w:rPr>
@@ -3734,7 +3671,7 @@
               <w:spacing w:before="100" w:beforeAutospacing="1" w:after="100" w:afterAutospacing="1"/>
               <w:jc w:val="left"/>
               <w:rPr>
-                <w:rFonts w:ascii="Calibri" w:eastAsia="굴림" w:hAnsi="Calibri" w:cs="Calibri" w:hint="eastAsia"/>
+                <w:rFonts w:ascii="Calibri" w:eastAsia="굴림" w:hAnsi="Calibri" w:cs="Calibri"/>
                 <w:kern w:val="0"/>
                 <w:sz w:val="22"/>
               </w:rPr>
@@ -3762,7 +3699,7 @@
               <w:spacing w:before="100" w:beforeAutospacing="1" w:after="100" w:afterAutospacing="1"/>
               <w:jc w:val="left"/>
               <w:rPr>
-                <w:rFonts w:ascii="Calibri" w:eastAsia="굴림" w:hAnsi="Calibri" w:cs="Calibri" w:hint="eastAsia"/>
+                <w:rFonts w:ascii="Calibri" w:eastAsia="굴림" w:hAnsi="Calibri" w:cs="Calibri"/>
                 <w:kern w:val="0"/>
                 <w:sz w:val="22"/>
               </w:rPr>
@@ -3790,7 +3727,7 @@
               <w:spacing w:before="100" w:beforeAutospacing="1" w:after="100" w:afterAutospacing="1"/>
               <w:jc w:val="left"/>
               <w:rPr>
-                <w:rFonts w:ascii="Calibri" w:eastAsia="굴림" w:hAnsi="Calibri" w:cs="Calibri" w:hint="eastAsia"/>
+                <w:rFonts w:ascii="Calibri" w:eastAsia="굴림" w:hAnsi="Calibri" w:cs="Calibri"/>
                 <w:kern w:val="0"/>
                 <w:sz w:val="22"/>
               </w:rPr>
@@ -3818,7 +3755,7 @@
               <w:spacing w:before="100" w:beforeAutospacing="1" w:after="100" w:afterAutospacing="1"/>
               <w:jc w:val="left"/>
               <w:rPr>
-                <w:rFonts w:ascii="Calibri" w:eastAsia="굴림" w:hAnsi="Calibri" w:cs="Calibri" w:hint="eastAsia"/>
+                <w:rFonts w:ascii="Calibri" w:eastAsia="굴림" w:hAnsi="Calibri" w:cs="Calibri"/>
                 <w:kern w:val="0"/>
                 <w:sz w:val="22"/>
               </w:rPr>
@@ -3846,7 +3783,7 @@
               <w:spacing w:before="100" w:beforeAutospacing="1" w:after="100" w:afterAutospacing="1"/>
               <w:jc w:val="left"/>
               <w:rPr>
-                <w:rFonts w:ascii="Calibri" w:eastAsia="굴림" w:hAnsi="Calibri" w:cs="Calibri" w:hint="eastAsia"/>
+                <w:rFonts w:ascii="Calibri" w:eastAsia="굴림" w:hAnsi="Calibri" w:cs="Calibri"/>
                 <w:kern w:val="0"/>
                 <w:sz w:val="22"/>
               </w:rPr>
@@ -3874,7 +3811,7 @@
               <w:spacing w:before="100" w:beforeAutospacing="1" w:after="100" w:afterAutospacing="1"/>
               <w:jc w:val="left"/>
               <w:rPr>
-                <w:rFonts w:ascii="Calibri" w:eastAsia="굴림" w:hAnsi="Calibri" w:cs="Calibri" w:hint="eastAsia"/>
+                <w:rFonts w:ascii="Calibri" w:eastAsia="굴림" w:hAnsi="Calibri" w:cs="Calibri"/>
                 <w:kern w:val="0"/>
                 <w:sz w:val="22"/>
               </w:rPr>
@@ -3904,7 +3841,7 @@
               <w:spacing w:before="100" w:beforeAutospacing="1" w:after="100" w:afterAutospacing="1"/>
               <w:jc w:val="left"/>
               <w:rPr>
-                <w:rFonts w:ascii="Calibri" w:eastAsia="굴림" w:hAnsi="Calibri" w:cs="Calibri" w:hint="eastAsia"/>
+                <w:rFonts w:ascii="Calibri" w:eastAsia="굴림" w:hAnsi="Calibri" w:cs="Calibri"/>
                 <w:kern w:val="0"/>
                 <w:sz w:val="22"/>
               </w:rPr>
@@ -3933,7 +3870,7 @@
               <w:spacing w:before="100" w:beforeAutospacing="1" w:after="100" w:afterAutospacing="1"/>
               <w:jc w:val="left"/>
               <w:rPr>
-                <w:rFonts w:ascii="Calibri" w:eastAsia="굴림" w:hAnsi="Calibri" w:cs="Calibri" w:hint="eastAsia"/>
+                <w:rFonts w:ascii="Calibri" w:eastAsia="굴림" w:hAnsi="Calibri" w:cs="Calibri"/>
                 <w:kern w:val="0"/>
                 <w:sz w:val="22"/>
               </w:rPr>
@@ -3963,7 +3900,7 @@
               <w:spacing w:before="100" w:beforeAutospacing="1" w:after="100" w:afterAutospacing="1"/>
               <w:jc w:val="left"/>
               <w:rPr>
-                <w:rFonts w:ascii="Calibri" w:eastAsia="굴림" w:hAnsi="Calibri" w:cs="Calibri" w:hint="eastAsia"/>
+                <w:rFonts w:ascii="Calibri" w:eastAsia="굴림" w:hAnsi="Calibri" w:cs="Calibri"/>
                 <w:kern w:val="0"/>
                 <w:sz w:val="22"/>
               </w:rPr>
@@ -3992,34 +3929,18 @@
               <w:spacing w:before="100" w:beforeAutospacing="1" w:after="100" w:afterAutospacing="1"/>
               <w:jc w:val="left"/>
               <w:rPr>
+                <w:rFonts w:ascii="Calibri" w:eastAsia="굴림" w:hAnsi="Calibri" w:cs="Calibri"/>
+                <w:kern w:val="0"/>
+                <w:sz w:val="22"/>
+              </w:rPr>
+            </w:pPr>
+            <w:r>
+              <w:rPr>
                 <w:rFonts w:ascii="Calibri" w:eastAsia="굴림" w:hAnsi="Calibri" w:cs="Calibri" w:hint="eastAsia"/>
                 <w:kern w:val="0"/>
                 <w:sz w:val="22"/>
               </w:rPr>
-            </w:pPr>
-            <w:r>
-              <w:rPr>
-                <w:rFonts w:ascii="Calibri" w:eastAsia="굴림" w:hAnsi="Calibri" w:cs="Calibri" w:hint="eastAsia"/>
-                <w:kern w:val="0"/>
-                <w:sz w:val="22"/>
-              </w:rPr>
-              <w:t xml:space="preserve">Board type </w:t>
-            </w:r>
-            <w:r>
-              <w:rPr>
-                <w:rFonts w:ascii="Calibri" w:eastAsia="굴림" w:hAnsi="Calibri" w:cs="Calibri" w:hint="eastAsia"/>
-                <w:kern w:val="0"/>
-                <w:sz w:val="22"/>
-              </w:rPr>
-              <w:t xml:space="preserve">ASCII </w:t>
-            </w:r>
-            <w:r>
-              <w:rPr>
-                <w:rFonts w:ascii="Calibri" w:eastAsia="굴림" w:hAnsi="Calibri" w:cs="Calibri" w:hint="eastAsia"/>
-                <w:kern w:val="0"/>
-                <w:sz w:val="22"/>
-              </w:rPr>
-              <w:t>character 1</w:t>
+              <w:t>Board type ASCII character 1</w:t>
             </w:r>
           </w:p>
         </w:tc>
@@ -4038,7 +3959,7 @@
               <w:spacing w:before="100" w:beforeAutospacing="1" w:after="100" w:afterAutospacing="1"/>
               <w:jc w:val="left"/>
               <w:rPr>
-                <w:rFonts w:ascii="Calibri" w:eastAsia="굴림" w:hAnsi="Calibri" w:cs="Calibri" w:hint="eastAsia"/>
+                <w:rFonts w:ascii="Calibri" w:eastAsia="굴림" w:hAnsi="Calibri" w:cs="Calibri"/>
                 <w:kern w:val="0"/>
                 <w:sz w:val="22"/>
               </w:rPr>
@@ -4067,34 +3988,18 @@
               <w:spacing w:before="100" w:beforeAutospacing="1" w:after="100" w:afterAutospacing="1"/>
               <w:jc w:val="left"/>
               <w:rPr>
+                <w:rFonts w:ascii="Calibri" w:eastAsia="굴림" w:hAnsi="Calibri" w:cs="Calibri"/>
+                <w:kern w:val="0"/>
+                <w:sz w:val="22"/>
+              </w:rPr>
+            </w:pPr>
+            <w:r>
+              <w:rPr>
                 <w:rFonts w:ascii="Calibri" w:eastAsia="굴림" w:hAnsi="Calibri" w:cs="Calibri" w:hint="eastAsia"/>
                 <w:kern w:val="0"/>
                 <w:sz w:val="22"/>
               </w:rPr>
-            </w:pPr>
-            <w:r>
-              <w:rPr>
-                <w:rFonts w:ascii="Calibri" w:eastAsia="굴림" w:hAnsi="Calibri" w:cs="Calibri" w:hint="eastAsia"/>
-                <w:kern w:val="0"/>
-                <w:sz w:val="22"/>
-              </w:rPr>
-              <w:t xml:space="preserve">Board type </w:t>
-            </w:r>
-            <w:r>
-              <w:rPr>
-                <w:rFonts w:ascii="Calibri" w:eastAsia="굴림" w:hAnsi="Calibri" w:cs="Calibri" w:hint="eastAsia"/>
-                <w:kern w:val="0"/>
-                <w:sz w:val="22"/>
-              </w:rPr>
-              <w:t xml:space="preserve">ASCII </w:t>
-            </w:r>
-            <w:r>
-              <w:rPr>
-                <w:rFonts w:ascii="Calibri" w:eastAsia="굴림" w:hAnsi="Calibri" w:cs="Calibri" w:hint="eastAsia"/>
-                <w:kern w:val="0"/>
-                <w:sz w:val="22"/>
-              </w:rPr>
-              <w:t>character 2</w:t>
+              <w:t>Board type ASCII character 2</w:t>
             </w:r>
           </w:p>
         </w:tc>
@@ -4113,7 +4018,7 @@
               <w:spacing w:before="100" w:beforeAutospacing="1" w:after="100" w:afterAutospacing="1"/>
               <w:jc w:val="left"/>
               <w:rPr>
-                <w:rFonts w:ascii="Calibri" w:eastAsia="굴림" w:hAnsi="Calibri" w:cs="Calibri" w:hint="eastAsia"/>
+                <w:rFonts w:ascii="Calibri" w:eastAsia="굴림" w:hAnsi="Calibri" w:cs="Calibri"/>
                 <w:kern w:val="0"/>
                 <w:sz w:val="22"/>
               </w:rPr>
@@ -4142,7 +4047,7 @@
               <w:spacing w:before="100" w:beforeAutospacing="1" w:after="100" w:afterAutospacing="1"/>
               <w:jc w:val="left"/>
               <w:rPr>
-                <w:rFonts w:ascii="Calibri" w:eastAsia="굴림" w:hAnsi="Calibri" w:cs="Calibri" w:hint="eastAsia"/>
+                <w:rFonts w:ascii="Calibri" w:eastAsia="굴림" w:hAnsi="Calibri" w:cs="Calibri"/>
                 <w:kern w:val="0"/>
                 <w:sz w:val="22"/>
               </w:rPr>
@@ -4172,7 +4077,7 @@
               <w:spacing w:before="100" w:beforeAutospacing="1" w:after="100" w:afterAutospacing="1"/>
               <w:jc w:val="left"/>
               <w:rPr>
-                <w:rFonts w:ascii="Calibri" w:eastAsia="굴림" w:hAnsi="Calibri" w:cs="Calibri" w:hint="eastAsia"/>
+                <w:rFonts w:ascii="Calibri" w:eastAsia="굴림" w:hAnsi="Calibri" w:cs="Calibri"/>
                 <w:kern w:val="0"/>
                 <w:sz w:val="22"/>
               </w:rPr>
@@ -4212,15 +4117,7 @@
                 <w:kern w:val="0"/>
                 <w:sz w:val="22"/>
               </w:rPr>
-              <w:t xml:space="preserve">MAC address byte </w:t>
-            </w:r>
-            <w:r>
-              <w:rPr>
-                <w:rFonts w:ascii="Calibri" w:eastAsia="굴림" w:hAnsi="Calibri" w:cs="Calibri" w:hint="eastAsia"/>
-                <w:kern w:val="0"/>
-                <w:sz w:val="22"/>
-              </w:rPr>
-              <w:t>1</w:t>
+              <w:t>MAC address byte 1</w:t>
             </w:r>
           </w:p>
         </w:tc>
@@ -4239,7 +4136,7 @@
               <w:spacing w:before="100" w:beforeAutospacing="1" w:after="100" w:afterAutospacing="1"/>
               <w:jc w:val="left"/>
               <w:rPr>
-                <w:rFonts w:ascii="Calibri" w:eastAsia="굴림" w:hAnsi="Calibri" w:cs="Calibri" w:hint="eastAsia"/>
+                <w:rFonts w:ascii="Calibri" w:eastAsia="굴림" w:hAnsi="Calibri" w:cs="Calibri"/>
                 <w:kern w:val="0"/>
                 <w:sz w:val="22"/>
               </w:rPr>
@@ -4279,15 +4176,7 @@
                 <w:kern w:val="0"/>
                 <w:sz w:val="22"/>
               </w:rPr>
-              <w:t xml:space="preserve">MAC address byte </w:t>
-            </w:r>
-            <w:r>
-              <w:rPr>
-                <w:rFonts w:ascii="Calibri" w:eastAsia="굴림" w:hAnsi="Calibri" w:cs="Calibri" w:hint="eastAsia"/>
-                <w:kern w:val="0"/>
-                <w:sz w:val="22"/>
-              </w:rPr>
-              <w:t>2</w:t>
+              <w:t>MAC address byte 2</w:t>
             </w:r>
           </w:p>
         </w:tc>
@@ -4306,7 +4195,7 @@
               <w:spacing w:before="100" w:beforeAutospacing="1" w:after="100" w:afterAutospacing="1"/>
               <w:jc w:val="left"/>
               <w:rPr>
-                <w:rFonts w:ascii="Calibri" w:eastAsia="굴림" w:hAnsi="Calibri" w:cs="Calibri" w:hint="eastAsia"/>
+                <w:rFonts w:ascii="Calibri" w:eastAsia="굴림" w:hAnsi="Calibri" w:cs="Calibri"/>
                 <w:kern w:val="0"/>
                 <w:sz w:val="22"/>
               </w:rPr>
@@ -4346,15 +4235,7 @@
                 <w:kern w:val="0"/>
                 <w:sz w:val="22"/>
               </w:rPr>
-              <w:t xml:space="preserve">MAC address byte </w:t>
-            </w:r>
-            <w:r>
-              <w:rPr>
-                <w:rFonts w:ascii="Calibri" w:eastAsia="굴림" w:hAnsi="Calibri" w:cs="Calibri" w:hint="eastAsia"/>
-                <w:kern w:val="0"/>
-                <w:sz w:val="22"/>
-              </w:rPr>
-              <w:t>3</w:t>
+              <w:t>MAC address byte 3</w:t>
             </w:r>
           </w:p>
         </w:tc>
@@ -4373,7 +4254,7 @@
               <w:spacing w:before="100" w:beforeAutospacing="1" w:after="100" w:afterAutospacing="1"/>
               <w:jc w:val="left"/>
               <w:rPr>
-                <w:rFonts w:ascii="Calibri" w:eastAsia="굴림" w:hAnsi="Calibri" w:cs="Calibri" w:hint="eastAsia"/>
+                <w:rFonts w:ascii="Calibri" w:eastAsia="굴림" w:hAnsi="Calibri" w:cs="Calibri"/>
                 <w:kern w:val="0"/>
                 <w:sz w:val="22"/>
               </w:rPr>
@@ -4413,15 +4294,7 @@
                 <w:kern w:val="0"/>
                 <w:sz w:val="22"/>
               </w:rPr>
-              <w:t xml:space="preserve">MAC address byte </w:t>
-            </w:r>
-            <w:r>
-              <w:rPr>
-                <w:rFonts w:ascii="Calibri" w:eastAsia="굴림" w:hAnsi="Calibri" w:cs="Calibri" w:hint="eastAsia"/>
-                <w:kern w:val="0"/>
-                <w:sz w:val="22"/>
-              </w:rPr>
-              <w:t>4</w:t>
+              <w:t>MAC address byte 4</w:t>
             </w:r>
           </w:p>
         </w:tc>
@@ -4440,7 +4313,7 @@
               <w:spacing w:before="100" w:beforeAutospacing="1" w:after="100" w:afterAutospacing="1"/>
               <w:jc w:val="left"/>
               <w:rPr>
-                <w:rFonts w:ascii="Calibri" w:eastAsia="굴림" w:hAnsi="Calibri" w:cs="Calibri" w:hint="eastAsia"/>
+                <w:rFonts w:ascii="Calibri" w:eastAsia="굴림" w:hAnsi="Calibri" w:cs="Calibri"/>
                 <w:kern w:val="0"/>
                 <w:sz w:val="22"/>
               </w:rPr>
@@ -4480,15 +4353,7 @@
                 <w:kern w:val="0"/>
                 <w:sz w:val="22"/>
               </w:rPr>
-              <w:t xml:space="preserve">MAC address byte </w:t>
-            </w:r>
-            <w:r>
-              <w:rPr>
-                <w:rFonts w:ascii="Calibri" w:eastAsia="굴림" w:hAnsi="Calibri" w:cs="Calibri" w:hint="eastAsia"/>
-                <w:kern w:val="0"/>
-                <w:sz w:val="22"/>
-              </w:rPr>
-              <w:t>5</w:t>
+              <w:t>MAC address byte 5</w:t>
             </w:r>
           </w:p>
         </w:tc>
@@ -4507,7 +4372,7 @@
               <w:spacing w:before="100" w:beforeAutospacing="1" w:after="100" w:afterAutospacing="1"/>
               <w:jc w:val="left"/>
               <w:rPr>
-                <w:rFonts w:ascii="Calibri" w:eastAsia="굴림" w:hAnsi="Calibri" w:cs="Calibri" w:hint="eastAsia"/>
+                <w:rFonts w:ascii="Calibri" w:eastAsia="굴림" w:hAnsi="Calibri" w:cs="Calibri"/>
                 <w:kern w:val="0"/>
                 <w:sz w:val="22"/>
               </w:rPr>
@@ -4535,7 +4400,7 @@
               <w:spacing w:before="100" w:beforeAutospacing="1" w:after="100" w:afterAutospacing="1"/>
               <w:jc w:val="left"/>
               <w:rPr>
-                <w:rFonts w:ascii="Calibri" w:eastAsia="굴림" w:hAnsi="Calibri" w:cs="Calibri" w:hint="eastAsia"/>
+                <w:rFonts w:ascii="Calibri" w:eastAsia="굴림" w:hAnsi="Calibri" w:cs="Calibri"/>
                 <w:kern w:val="0"/>
                 <w:sz w:val="22"/>
               </w:rPr>
@@ -4563,7 +4428,7 @@
               <w:spacing w:before="100" w:beforeAutospacing="1" w:after="100" w:afterAutospacing="1"/>
               <w:jc w:val="left"/>
               <w:rPr>
-                <w:rFonts w:ascii="Calibri" w:eastAsia="굴림" w:hAnsi="Calibri" w:cs="Calibri" w:hint="eastAsia"/>
+                <w:rFonts w:ascii="Calibri" w:eastAsia="굴림" w:hAnsi="Calibri" w:cs="Calibri"/>
                 <w:kern w:val="0"/>
                 <w:sz w:val="22"/>
               </w:rPr>
@@ -4591,7 +4456,7 @@
               <w:spacing w:before="100" w:beforeAutospacing="1" w:after="100" w:afterAutospacing="1"/>
               <w:jc w:val="left"/>
               <w:rPr>
-                <w:rFonts w:ascii="Calibri" w:eastAsia="굴림" w:hAnsi="Calibri" w:cs="Calibri" w:hint="eastAsia"/>
+                <w:rFonts w:ascii="Calibri" w:eastAsia="굴림" w:hAnsi="Calibri" w:cs="Calibri"/>
                 <w:kern w:val="0"/>
                 <w:sz w:val="22"/>
               </w:rPr>
@@ -4619,7 +4484,7 @@
               <w:spacing w:before="100" w:beforeAutospacing="1" w:after="100" w:afterAutospacing="1"/>
               <w:jc w:val="left"/>
               <w:rPr>
-                <w:rFonts w:ascii="Calibri" w:eastAsia="굴림" w:hAnsi="Calibri" w:cs="Calibri" w:hint="eastAsia"/>
+                <w:rFonts w:ascii="Calibri" w:eastAsia="굴림" w:hAnsi="Calibri" w:cs="Calibri"/>
                 <w:kern w:val="0"/>
                 <w:sz w:val="22"/>
               </w:rPr>
@@ -4647,7 +4512,7 @@
               <w:spacing w:before="100" w:beforeAutospacing="1" w:after="100" w:afterAutospacing="1"/>
               <w:jc w:val="left"/>
               <w:rPr>
-                <w:rFonts w:ascii="Calibri" w:eastAsia="굴림" w:hAnsi="Calibri" w:cs="Calibri" w:hint="eastAsia"/>
+                <w:rFonts w:ascii="Calibri" w:eastAsia="굴림" w:hAnsi="Calibri" w:cs="Calibri"/>
                 <w:kern w:val="0"/>
                 <w:sz w:val="22"/>
               </w:rPr>
@@ -4675,7 +4540,7 @@
               <w:spacing w:before="100" w:beforeAutospacing="1" w:after="100" w:afterAutospacing="1"/>
               <w:jc w:val="left"/>
               <w:rPr>
-                <w:rFonts w:ascii="Calibri" w:eastAsia="굴림" w:hAnsi="Calibri" w:cs="Calibri" w:hint="eastAsia"/>
+                <w:rFonts w:ascii="Calibri" w:eastAsia="굴림" w:hAnsi="Calibri" w:cs="Calibri"/>
                 <w:kern w:val="0"/>
                 <w:sz w:val="22"/>
               </w:rPr>
@@ -4703,7 +4568,7 @@
               <w:spacing w:before="100" w:beforeAutospacing="1" w:after="100" w:afterAutospacing="1"/>
               <w:jc w:val="left"/>
               <w:rPr>
-                <w:rFonts w:ascii="Calibri" w:eastAsia="굴림" w:hAnsi="Calibri" w:cs="Calibri" w:hint="eastAsia"/>
+                <w:rFonts w:ascii="Calibri" w:eastAsia="굴림" w:hAnsi="Calibri" w:cs="Calibri"/>
                 <w:kern w:val="0"/>
                 <w:sz w:val="22"/>
               </w:rPr>
@@ -4731,7 +4596,7 @@
               <w:spacing w:before="100" w:beforeAutospacing="1" w:after="100" w:afterAutospacing="1"/>
               <w:jc w:val="left"/>
               <w:rPr>
-                <w:rFonts w:ascii="Calibri" w:eastAsia="굴림" w:hAnsi="Calibri" w:cs="Calibri" w:hint="eastAsia"/>
+                <w:rFonts w:ascii="Calibri" w:eastAsia="굴림" w:hAnsi="Calibri" w:cs="Calibri"/>
                 <w:kern w:val="0"/>
                 <w:sz w:val="22"/>
               </w:rPr>
@@ -4761,7 +4626,7 @@
               <w:spacing w:before="100" w:beforeAutospacing="1" w:after="100" w:afterAutospacing="1"/>
               <w:jc w:val="left"/>
               <w:rPr>
-                <w:rFonts w:ascii="Calibri" w:eastAsia="굴림" w:hAnsi="Calibri" w:cs="Calibri" w:hint="eastAsia"/>
+                <w:rFonts w:ascii="Calibri" w:eastAsia="굴림" w:hAnsi="Calibri" w:cs="Calibri"/>
                 <w:kern w:val="0"/>
                 <w:sz w:val="22"/>
               </w:rPr>
@@ -4790,7 +4655,7 @@
               <w:spacing w:before="100" w:beforeAutospacing="1" w:after="100" w:afterAutospacing="1"/>
               <w:jc w:val="left"/>
               <w:rPr>
-                <w:rFonts w:ascii="Calibri" w:eastAsia="굴림" w:hAnsi="Calibri" w:cs="Calibri" w:hint="eastAsia"/>
+                <w:rFonts w:ascii="Calibri" w:eastAsia="굴림" w:hAnsi="Calibri" w:cs="Calibri"/>
                 <w:kern w:val="0"/>
                 <w:sz w:val="22"/>
               </w:rPr>
@@ -4820,7 +4685,7 @@
               <w:spacing w:before="100" w:beforeAutospacing="1" w:after="100" w:afterAutospacing="1"/>
               <w:jc w:val="left"/>
               <w:rPr>
-                <w:rFonts w:ascii="Calibri" w:eastAsia="굴림" w:hAnsi="Calibri" w:cs="Calibri" w:hint="eastAsia"/>
+                <w:rFonts w:ascii="Calibri" w:eastAsia="굴림" w:hAnsi="Calibri" w:cs="Calibri"/>
                 <w:kern w:val="0"/>
                 <w:sz w:val="22"/>
               </w:rPr>
@@ -4860,15 +4725,7 @@
                 <w:kern w:val="0"/>
                 <w:sz w:val="22"/>
               </w:rPr>
-              <w:t xml:space="preserve">Version string ASCII character </w:t>
-            </w:r>
-            <w:r>
-              <w:rPr>
-                <w:rFonts w:ascii="Calibri" w:eastAsia="굴림" w:hAnsi="Calibri" w:cs="Calibri" w:hint="eastAsia"/>
-                <w:kern w:val="0"/>
-                <w:sz w:val="22"/>
-              </w:rPr>
-              <w:t>1</w:t>
+              <w:t>Version string ASCII character 1</w:t>
             </w:r>
           </w:p>
         </w:tc>
@@ -4887,7 +4744,7 @@
               <w:spacing w:before="100" w:beforeAutospacing="1" w:after="100" w:afterAutospacing="1"/>
               <w:jc w:val="left"/>
               <w:rPr>
-                <w:rFonts w:ascii="Calibri" w:eastAsia="굴림" w:hAnsi="Calibri" w:cs="Calibri" w:hint="eastAsia"/>
+                <w:rFonts w:ascii="Calibri" w:eastAsia="굴림" w:hAnsi="Calibri" w:cs="Calibri"/>
                 <w:kern w:val="0"/>
                 <w:sz w:val="22"/>
               </w:rPr>
@@ -4927,15 +4784,7 @@
                 <w:kern w:val="0"/>
                 <w:sz w:val="22"/>
               </w:rPr>
-              <w:t xml:space="preserve">Version string ASCII character </w:t>
-            </w:r>
-            <w:r>
-              <w:rPr>
-                <w:rFonts w:ascii="Calibri" w:eastAsia="굴림" w:hAnsi="Calibri" w:cs="Calibri" w:hint="eastAsia"/>
-                <w:kern w:val="0"/>
-                <w:sz w:val="22"/>
-              </w:rPr>
-              <w:t>2</w:t>
+              <w:t>Version string ASCII character 2</w:t>
             </w:r>
           </w:p>
         </w:tc>
@@ -5265,7 +5114,7 @@
               <w:spacing w:before="100" w:beforeAutospacing="1" w:after="100" w:afterAutospacing="1"/>
               <w:jc w:val="left"/>
               <w:rPr>
-                <w:rFonts w:ascii="Calibri" w:eastAsia="굴림" w:hAnsi="Calibri" w:cs="Calibri" w:hint="eastAsia"/>
+                <w:rFonts w:ascii="Calibri" w:eastAsia="굴림" w:hAnsi="Calibri" w:cs="Calibri"/>
                 <w:kern w:val="0"/>
                 <w:sz w:val="22"/>
               </w:rPr>
@@ -5519,7 +5368,7 @@
               <w:spacing w:before="100" w:beforeAutospacing="1" w:after="100" w:afterAutospacing="1"/>
               <w:jc w:val="left"/>
               <w:rPr>
-                <w:rFonts w:ascii="Calibri" w:eastAsia="굴림" w:hAnsi="Calibri" w:cs="Calibri" w:hint="eastAsia"/>
+                <w:rFonts w:ascii="Calibri" w:eastAsia="굴림" w:hAnsi="Calibri" w:cs="Calibri"/>
                 <w:kern w:val="0"/>
                 <w:sz w:val="22"/>
               </w:rPr>
@@ -5548,7 +5397,7 @@
               <w:spacing w:before="100" w:beforeAutospacing="1" w:after="100" w:afterAutospacing="1"/>
               <w:jc w:val="left"/>
               <w:rPr>
-                <w:rFonts w:ascii="Calibri" w:eastAsia="굴림" w:hAnsi="Calibri" w:cs="Calibri" w:hint="eastAsia"/>
+                <w:rFonts w:ascii="Calibri" w:eastAsia="굴림" w:hAnsi="Calibri" w:cs="Calibri"/>
                 <w:kern w:val="0"/>
                 <w:sz w:val="22"/>
               </w:rPr>
@@ -5586,7 +5435,7 @@
               <w:spacing w:before="100" w:beforeAutospacing="1" w:after="100" w:afterAutospacing="1"/>
               <w:jc w:val="left"/>
               <w:rPr>
-                <w:rFonts w:ascii="Calibri" w:eastAsia="굴림" w:hAnsi="Calibri" w:cs="Calibri" w:hint="eastAsia"/>
+                <w:rFonts w:ascii="Calibri" w:eastAsia="굴림" w:hAnsi="Calibri" w:cs="Calibri"/>
                 <w:kern w:val="0"/>
                 <w:sz w:val="22"/>
               </w:rPr>
@@ -5615,7 +5464,7 @@
               <w:spacing w:before="100" w:beforeAutospacing="1" w:after="100" w:afterAutospacing="1"/>
               <w:jc w:val="left"/>
               <w:rPr>
-                <w:rFonts w:ascii="Calibri" w:eastAsia="굴림" w:hAnsi="Calibri" w:cs="Calibri" w:hint="eastAsia"/>
+                <w:rFonts w:ascii="Calibri" w:eastAsia="굴림" w:hAnsi="Calibri" w:cs="Calibri"/>
                 <w:kern w:val="0"/>
                 <w:sz w:val="22"/>
               </w:rPr>
@@ -5645,7 +5494,7 @@
               <w:spacing w:before="100" w:beforeAutospacing="1" w:after="100" w:afterAutospacing="1"/>
               <w:jc w:val="left"/>
               <w:rPr>
-                <w:rFonts w:ascii="Calibri" w:eastAsia="굴림" w:hAnsi="Calibri" w:cs="Calibri" w:hint="eastAsia"/>
+                <w:rFonts w:ascii="Calibri" w:eastAsia="굴림" w:hAnsi="Calibri" w:cs="Calibri"/>
                 <w:kern w:val="0"/>
                 <w:sz w:val="22"/>
               </w:rPr>
@@ -5674,7 +5523,7 @@
               <w:spacing w:before="100" w:beforeAutospacing="1" w:after="100" w:afterAutospacing="1"/>
               <w:jc w:val="left"/>
               <w:rPr>
-                <w:rFonts w:ascii="Calibri" w:eastAsia="굴림" w:hAnsi="Calibri" w:cs="Calibri" w:hint="eastAsia"/>
+                <w:rFonts w:ascii="Calibri" w:eastAsia="굴림" w:hAnsi="Calibri" w:cs="Calibri"/>
                 <w:kern w:val="0"/>
                 <w:sz w:val="22"/>
               </w:rPr>
@@ -5704,7 +5553,7 @@
               <w:spacing w:before="100" w:beforeAutospacing="1" w:after="100" w:afterAutospacing="1"/>
               <w:jc w:val="left"/>
               <w:rPr>
-                <w:rFonts w:ascii="Calibri" w:eastAsia="굴림" w:hAnsi="Calibri" w:cs="Calibri" w:hint="eastAsia"/>
+                <w:rFonts w:ascii="Calibri" w:eastAsia="굴림" w:hAnsi="Calibri" w:cs="Calibri"/>
                 <w:kern w:val="0"/>
                 <w:sz w:val="22"/>
               </w:rPr>
@@ -5732,7 +5581,7 @@
               <w:spacing w:before="100" w:beforeAutospacing="1" w:after="100" w:afterAutospacing="1"/>
               <w:jc w:val="left"/>
               <w:rPr>
-                <w:rFonts w:ascii="Calibri" w:eastAsia="굴림" w:hAnsi="Calibri" w:cs="Calibri" w:hint="eastAsia"/>
+                <w:rFonts w:ascii="Calibri" w:eastAsia="굴림" w:hAnsi="Calibri" w:cs="Calibri"/>
                 <w:kern w:val="0"/>
                 <w:sz w:val="22"/>
               </w:rPr>
@@ -5760,7 +5609,7 @@
               <w:spacing w:before="100" w:beforeAutospacing="1" w:after="100" w:afterAutospacing="1"/>
               <w:jc w:val="left"/>
               <w:rPr>
-                <w:rFonts w:ascii="Calibri" w:eastAsia="굴림" w:hAnsi="Calibri" w:cs="Calibri" w:hint="eastAsia"/>
+                <w:rFonts w:ascii="Calibri" w:eastAsia="굴림" w:hAnsi="Calibri" w:cs="Calibri"/>
                 <w:kern w:val="0"/>
                 <w:sz w:val="22"/>
               </w:rPr>
@@ -5789,7 +5638,7 @@
               <w:spacing w:before="100" w:beforeAutospacing="1" w:after="100" w:afterAutospacing="1"/>
               <w:jc w:val="left"/>
               <w:rPr>
-                <w:rFonts w:ascii="Calibri" w:eastAsia="굴림" w:hAnsi="Calibri" w:cs="Calibri" w:hint="eastAsia"/>
+                <w:rFonts w:ascii="Calibri" w:eastAsia="굴림" w:hAnsi="Calibri" w:cs="Calibri"/>
                 <w:kern w:val="0"/>
                 <w:sz w:val="22"/>
               </w:rPr>
@@ -5819,7 +5668,7 @@
               <w:spacing w:before="100" w:beforeAutospacing="1" w:after="100" w:afterAutospacing="1"/>
               <w:jc w:val="left"/>
               <w:rPr>
-                <w:rFonts w:ascii="Calibri" w:eastAsia="굴림" w:hAnsi="Calibri" w:cs="Calibri" w:hint="eastAsia"/>
+                <w:rFonts w:ascii="Calibri" w:eastAsia="굴림" w:hAnsi="Calibri" w:cs="Calibri"/>
                 <w:kern w:val="0"/>
                 <w:sz w:val="22"/>
               </w:rPr>
@@ -5848,7 +5697,7 @@
               <w:spacing w:before="100" w:beforeAutospacing="1" w:after="100" w:afterAutospacing="1"/>
               <w:jc w:val="left"/>
               <w:rPr>
-                <w:rFonts w:ascii="Calibri" w:eastAsia="굴림" w:hAnsi="Calibri" w:cs="Calibri" w:hint="eastAsia"/>
+                <w:rFonts w:ascii="Calibri" w:eastAsia="굴림" w:hAnsi="Calibri" w:cs="Calibri"/>
                 <w:kern w:val="0"/>
                 <w:sz w:val="22"/>
               </w:rPr>
@@ -5877,7 +5726,7 @@
               <w:spacing w:before="100" w:beforeAutospacing="1" w:after="100" w:afterAutospacing="1"/>
               <w:jc w:val="left"/>
               <w:rPr>
-                <w:rFonts w:ascii="Calibri" w:eastAsia="굴림" w:hAnsi="Calibri" w:cs="Calibri" w:hint="eastAsia"/>
+                <w:rFonts w:ascii="Calibri" w:eastAsia="굴림" w:hAnsi="Calibri" w:cs="Calibri"/>
                 <w:kern w:val="0"/>
                 <w:sz w:val="22"/>
               </w:rPr>
@@ -5906,7 +5755,7 @@
               <w:spacing w:before="100" w:beforeAutospacing="1" w:after="100" w:afterAutospacing="1"/>
               <w:jc w:val="left"/>
               <w:rPr>
-                <w:rFonts w:ascii="Calibri" w:eastAsia="굴림" w:hAnsi="Calibri" w:cs="Calibri" w:hint="eastAsia"/>
+                <w:rFonts w:ascii="Calibri" w:eastAsia="굴림" w:hAnsi="Calibri" w:cs="Calibri"/>
                 <w:kern w:val="0"/>
                 <w:sz w:val="22"/>
               </w:rPr>
@@ -5936,7 +5785,7 @@
               <w:spacing w:before="100" w:beforeAutospacing="1" w:after="100" w:afterAutospacing="1"/>
               <w:jc w:val="left"/>
               <w:rPr>
-                <w:rFonts w:ascii="Calibri" w:eastAsia="굴림" w:hAnsi="Calibri" w:cs="Calibri" w:hint="eastAsia"/>
+                <w:rFonts w:ascii="Calibri" w:eastAsia="굴림" w:hAnsi="Calibri" w:cs="Calibri"/>
                 <w:kern w:val="0"/>
                 <w:sz w:val="22"/>
               </w:rPr>
@@ -5964,7 +5813,7 @@
               <w:spacing w:before="100" w:beforeAutospacing="1" w:after="100" w:afterAutospacing="1"/>
               <w:jc w:val="left"/>
               <w:rPr>
-                <w:rFonts w:ascii="Calibri" w:eastAsia="굴림" w:hAnsi="Calibri" w:cs="Calibri" w:hint="eastAsia"/>
+                <w:rFonts w:ascii="Calibri" w:eastAsia="굴림" w:hAnsi="Calibri" w:cs="Calibri"/>
                 <w:kern w:val="0"/>
                 <w:sz w:val="22"/>
               </w:rPr>
@@ -6032,11 +5881,19 @@
               <w:spacing w:before="100" w:beforeAutospacing="1" w:after="100" w:afterAutospacing="1"/>
               <w:jc w:val="left"/>
               <w:rPr>
-                <w:rFonts w:ascii="Calibri" w:eastAsia="굴림" w:hAnsi="Calibri" w:cs="Calibri"/>
+                <w:rFonts w:ascii="Calibri" w:eastAsia="굴림" w:hAnsi="Calibri" w:cs="Calibri" w:hint="eastAsia"/>
                 <w:kern w:val="0"/>
                 <w:sz w:val="22"/>
               </w:rPr>
             </w:pPr>
+            <w:r>
+              <w:rPr>
+                <w:rFonts w:ascii="Calibri" w:eastAsia="굴림" w:hAnsi="Calibri" w:cs="Calibri" w:hint="eastAsia"/>
+                <w:kern w:val="0"/>
+                <w:sz w:val="22"/>
+              </w:rPr>
+              <w:t>[Note4]</w:t>
+            </w:r>
           </w:p>
         </w:tc>
         <w:tc>
@@ -6053,7 +5910,7 @@
               <w:spacing w:before="100" w:beforeAutospacing="1" w:after="100" w:afterAutospacing="1"/>
               <w:jc w:val="left"/>
               <w:rPr>
-                <w:rFonts w:ascii="Calibri" w:eastAsia="굴림" w:hAnsi="Calibri" w:cs="Calibri" w:hint="eastAsia"/>
+                <w:rFonts w:ascii="Calibri" w:eastAsia="굴림" w:hAnsi="Calibri" w:cs="Calibri"/>
                 <w:kern w:val="0"/>
                 <w:sz w:val="22"/>
               </w:rPr>
@@ -6083,7 +5940,7 @@
               <w:spacing w:before="100" w:beforeAutospacing="1" w:after="100" w:afterAutospacing="1"/>
               <w:jc w:val="left"/>
               <w:rPr>
-                <w:rFonts w:ascii="Calibri" w:eastAsia="굴림" w:hAnsi="Calibri" w:cs="Calibri" w:hint="eastAsia"/>
+                <w:rFonts w:ascii="Calibri" w:eastAsia="굴림" w:hAnsi="Calibri" w:cs="Calibri"/>
                 <w:kern w:val="0"/>
                 <w:sz w:val="22"/>
               </w:rPr>
@@ -6112,7 +5969,7 @@
               <w:spacing w:before="100" w:beforeAutospacing="1" w:after="100" w:afterAutospacing="1"/>
               <w:jc w:val="left"/>
               <w:rPr>
-                <w:rFonts w:ascii="Calibri" w:eastAsia="굴림" w:hAnsi="Calibri" w:cs="Calibri" w:hint="eastAsia"/>
+                <w:rFonts w:ascii="Calibri" w:eastAsia="굴림" w:hAnsi="Calibri" w:cs="Calibri"/>
                 <w:kern w:val="0"/>
                 <w:sz w:val="22"/>
               </w:rPr>
@@ -6142,7 +5999,7 @@
               <w:spacing w:before="100" w:beforeAutospacing="1" w:after="100" w:afterAutospacing="1"/>
               <w:jc w:val="left"/>
               <w:rPr>
-                <w:rFonts w:ascii="Calibri" w:eastAsia="굴림" w:hAnsi="Calibri" w:cs="Calibri" w:hint="eastAsia"/>
+                <w:rFonts w:ascii="Calibri" w:eastAsia="굴림" w:hAnsi="Calibri" w:cs="Calibri"/>
                 <w:kern w:val="0"/>
                 <w:sz w:val="22"/>
               </w:rPr>
@@ -6171,7 +6028,7 @@
               <w:spacing w:before="100" w:beforeAutospacing="1" w:after="100" w:afterAutospacing="1"/>
               <w:jc w:val="left"/>
               <w:rPr>
-                <w:rFonts w:ascii="Calibri" w:eastAsia="굴림" w:hAnsi="Calibri" w:cs="Calibri" w:hint="eastAsia"/>
+                <w:rFonts w:ascii="Calibri" w:eastAsia="굴림" w:hAnsi="Calibri" w:cs="Calibri"/>
                 <w:kern w:val="0"/>
                 <w:sz w:val="22"/>
               </w:rPr>
@@ -6332,7 +6189,7 @@
         <w:ind w:leftChars="0"/>
         <w:jc w:val="left"/>
         <w:rPr>
-          <w:rFonts w:ascii="Calibri" w:eastAsia="굴림" w:hAnsi="Calibri" w:cs="Calibri" w:hint="eastAsia"/>
+          <w:rFonts w:ascii="Calibri" w:eastAsia="굴림" w:hAnsi="Calibri" w:cs="Calibri"/>
           <w:kern w:val="0"/>
           <w:sz w:val="22"/>
         </w:rPr>
@@ -6895,7 +6752,7 @@
               <w:spacing w:before="100" w:beforeAutospacing="1" w:after="100" w:afterAutospacing="1"/>
               <w:jc w:val="left"/>
               <w:rPr>
-                <w:rFonts w:ascii="Calibri" w:eastAsia="굴림" w:hAnsi="Calibri" w:cs="Calibri" w:hint="eastAsia"/>
+                <w:rFonts w:ascii="Calibri" w:eastAsia="굴림" w:hAnsi="Calibri" w:cs="Calibri"/>
                 <w:kern w:val="0"/>
                 <w:sz w:val="22"/>
               </w:rPr>
@@ -7154,7 +7011,7 @@
               <w:spacing w:before="100" w:beforeAutospacing="1" w:after="100" w:afterAutospacing="1"/>
               <w:jc w:val="left"/>
               <w:rPr>
-                <w:rFonts w:ascii="Calibri" w:eastAsia="굴림" w:hAnsi="Calibri" w:cs="Calibri" w:hint="eastAsia"/>
+                <w:rFonts w:ascii="Calibri" w:eastAsia="굴림" w:hAnsi="Calibri" w:cs="Calibri"/>
                 <w:kern w:val="0"/>
                 <w:sz w:val="22"/>
               </w:rPr>
@@ -7192,7 +7049,7 @@
               <w:spacing w:before="100" w:beforeAutospacing="1" w:after="100" w:afterAutospacing="1"/>
               <w:jc w:val="left"/>
               <w:rPr>
-                <w:rFonts w:ascii="Calibri" w:eastAsia="굴림" w:hAnsi="Calibri" w:cs="Calibri" w:hint="eastAsia"/>
+                <w:rFonts w:ascii="Calibri" w:eastAsia="굴림" w:hAnsi="Calibri" w:cs="Calibri"/>
                 <w:kern w:val="0"/>
                 <w:sz w:val="22"/>
               </w:rPr>
@@ -7351,7 +7208,7 @@
               <w:spacing w:before="100" w:beforeAutospacing="1" w:after="100" w:afterAutospacing="1"/>
               <w:jc w:val="left"/>
               <w:rPr>
-                <w:rFonts w:ascii="Calibri" w:eastAsia="굴림" w:hAnsi="Calibri" w:cs="Calibri" w:hint="eastAsia"/>
+                <w:rFonts w:ascii="Calibri" w:eastAsia="굴림" w:hAnsi="Calibri" w:cs="Calibri"/>
                 <w:kern w:val="0"/>
                 <w:sz w:val="22"/>
               </w:rPr>
@@ -7398,7 +7255,7 @@
               <w:spacing w:before="100" w:beforeAutospacing="1" w:after="100" w:afterAutospacing="1"/>
               <w:jc w:val="left"/>
               <w:rPr>
-                <w:rFonts w:ascii="Calibri" w:eastAsia="굴림" w:hAnsi="Calibri" w:cs="Calibri" w:hint="eastAsia"/>
+                <w:rFonts w:ascii="Calibri" w:eastAsia="굴림" w:hAnsi="Calibri" w:cs="Calibri"/>
                 <w:kern w:val="0"/>
                 <w:sz w:val="22"/>
               </w:rPr>
@@ -7426,7 +7283,7 @@
               <w:spacing w:before="100" w:beforeAutospacing="1" w:after="100" w:afterAutospacing="1"/>
               <w:jc w:val="left"/>
               <w:rPr>
-                <w:rFonts w:ascii="Calibri" w:eastAsia="굴림" w:hAnsi="Calibri" w:cs="Calibri" w:hint="eastAsia"/>
+                <w:rFonts w:ascii="Calibri" w:eastAsia="굴림" w:hAnsi="Calibri" w:cs="Calibri"/>
                 <w:kern w:val="0"/>
                 <w:sz w:val="22"/>
               </w:rPr>
@@ -8097,6 +7954,7 @@
                 <w:kern w:val="0"/>
                 <w:sz w:val="22"/>
               </w:rPr>
+              <w:lastRenderedPageBreak/>
               <w:t>A</w:t>
             </w:r>
             <w:r>
@@ -8344,7 +8202,7 @@
               <w:spacing w:before="100" w:beforeAutospacing="1" w:after="100" w:afterAutospacing="1"/>
               <w:jc w:val="left"/>
               <w:rPr>
-                <w:rFonts w:ascii="Calibri" w:eastAsia="굴림" w:hAnsi="Calibri" w:cs="Calibri" w:hint="eastAsia"/>
+                <w:rFonts w:ascii="Calibri" w:eastAsia="굴림" w:hAnsi="Calibri" w:cs="Calibri"/>
                 <w:kern w:val="0"/>
                 <w:sz w:val="22"/>
               </w:rPr>
@@ -8382,7 +8240,7 @@
               <w:spacing w:before="100" w:beforeAutospacing="1" w:after="100" w:afterAutospacing="1"/>
               <w:jc w:val="left"/>
               <w:rPr>
-                <w:rFonts w:ascii="Calibri" w:eastAsia="굴림" w:hAnsi="Calibri" w:cs="Calibri" w:hint="eastAsia"/>
+                <w:rFonts w:ascii="Calibri" w:eastAsia="굴림" w:hAnsi="Calibri" w:cs="Calibri"/>
                 <w:kern w:val="0"/>
                 <w:sz w:val="22"/>
               </w:rPr>
@@ -8557,7 +8415,7 @@
               <w:spacing w:before="100" w:beforeAutospacing="1" w:after="100" w:afterAutospacing="1"/>
               <w:jc w:val="left"/>
               <w:rPr>
-                <w:rFonts w:ascii="Calibri" w:eastAsia="굴림" w:hAnsi="Calibri" w:cs="Calibri" w:hint="eastAsia"/>
+                <w:rFonts w:ascii="Calibri" w:eastAsia="굴림" w:hAnsi="Calibri" w:cs="Calibri"/>
                 <w:kern w:val="0"/>
                 <w:sz w:val="22"/>
               </w:rPr>
@@ -9265,7 +9123,7 @@
         <w:spacing w:before="100" w:beforeAutospacing="1" w:after="100" w:afterAutospacing="1" w:line="240" w:lineRule="auto"/>
         <w:jc w:val="left"/>
         <w:rPr>
-          <w:rFonts w:ascii="Calibri" w:eastAsia="굴림" w:hAnsi="Calibri" w:cs="Calibri" w:hint="eastAsia"/>
+          <w:rFonts w:ascii="Calibri" w:eastAsia="굴림" w:hAnsi="Calibri" w:cs="Calibri"/>
           <w:kern w:val="0"/>
           <w:sz w:val="22"/>
         </w:rPr>
@@ -9341,6 +9199,57 @@
           <w:sz w:val="22"/>
         </w:rPr>
         <w:t xml:space="preserve"> so that the latter can display it on the Dashboard. A Report packet is flagged by the value 0xFF in byte 0, and bits 0-5 of byte 3 contains the number of bytes of payload to interpret as text. Other values in the header are irrelevant.</w:t>
+      </w:r>
+    </w:p>
+    <w:p>
+      <w:pPr>
+        <w:widowControl/>
+        <w:wordWrap/>
+        <w:autoSpaceDE/>
+        <w:autoSpaceDN/>
+        <w:spacing w:before="100" w:beforeAutospacing="1" w:after="100" w:afterAutospacing="1" w:line="240" w:lineRule="auto"/>
+        <w:jc w:val="left"/>
+        <w:rPr>
+          <w:rFonts w:ascii="Calibri" w:eastAsia="굴림" w:hAnsi="Calibri" w:cs="Calibri" w:hint="eastAsia"/>
+          <w:kern w:val="0"/>
+          <w:sz w:val="22"/>
+        </w:rPr>
+      </w:pPr>
+      <w:r>
+        <w:rPr>
+          <w:rFonts w:ascii="Calibri" w:eastAsia="굴림" w:hAnsi="Calibri" w:cs="Calibri" w:hint="eastAsia"/>
+          <w:b/>
+          <w:bCs/>
+          <w:kern w:val="0"/>
+          <w:sz w:val="22"/>
+        </w:rPr>
+        <w:t>[Note4]</w:t>
+      </w:r>
+      <w:r>
+        <w:rPr>
+          <w:rFonts w:ascii="Calibri" w:eastAsia="굴림" w:hAnsi="Calibri" w:cs="Calibri" w:hint="eastAsia"/>
+          <w:kern w:val="0"/>
+          <w:sz w:val="22"/>
+        </w:rPr>
+        <w:t xml:space="preserve"> This bit indicates the packet is a Detailed Report message. Bytes 0-2 and 5-7 are accurate, as well as bits 6-7 of byte 3. Byte 4 is meaningless. Bits 0-5 of byte 3 is the size of message, divided by 4. This size includes the </w:t>
+      </w:r>
+      <w:proofErr w:type="gramStart"/>
+      <w:r>
+        <w:rPr>
+          <w:rFonts w:ascii="Calibri" w:eastAsia="굴림" w:hAnsi="Calibri" w:cs="Calibri" w:hint="eastAsia"/>
+          <w:kern w:val="0"/>
+          <w:sz w:val="22"/>
+        </w:rPr>
+        <w:t>null-terminator</w:t>
+      </w:r>
+      <w:proofErr w:type="gramEnd"/>
+      <w:r>
+        <w:rPr>
+          <w:rFonts w:ascii="Calibri" w:eastAsia="굴림" w:hAnsi="Calibri" w:cs="Calibri" w:hint="eastAsia"/>
+          <w:kern w:val="0"/>
+          <w:sz w:val="22"/>
+        </w:rPr>
+        <w:t>, which is guaranteed to be present.</w:t>
       </w:r>
     </w:p>
     <w:p>
@@ -10006,10 +9915,10 @@
             <v:path o:extrusionok="f" gradientshapeok="t" o:connecttype="rect"/>
             <o:lock v:ext="edit" aspectratio="t"/>
           </v:shapetype>
-          <v:shape id="_x0000_i1056" type="#_x0000_t75" style="width:342pt;height:4in" o:ole="">
+          <v:shape id="_x0000_i1025" type="#_x0000_t75" style="width:342pt;height:4in" o:ole="">
             <v:imagedata r:id="rId28" o:title=""/>
           </v:shape>
-          <o:OLEObject Type="Embed" ProgID="Excel.Sheet.12" ShapeID="_x0000_i1056" DrawAspect="Content" ObjectID="_1775895960" r:id="rId29"/>
+          <o:OLEObject Type="Embed" ProgID="Excel.Sheet.12" ShapeID="_x0000_i1025" DrawAspect="Content" ObjectID="_1775998619" r:id="rId29"/>
         </w:object>
       </w:r>
     </w:p>
@@ -10052,282 +9961,6 @@
           <w:sz w:val="22"/>
         </w:rPr>
       </w:pPr>
-      <w:r>
-        <w:rPr>
-          <w:rFonts w:ascii="Calibri" w:eastAsia="굴림" w:hAnsi="Calibri" w:cs="Calibri" w:hint="eastAsia"/>
-          <w:kern w:val="0"/>
-          <w:sz w:val="22"/>
-        </w:rPr>
-        <w:t>T</w:t>
-      </w:r>
-      <w:r>
-        <w:rPr>
-          <w:rFonts w:ascii="Calibri" w:eastAsia="굴림" w:hAnsi="Calibri" w:cs="Calibri"/>
-          <w:kern w:val="0"/>
-          <w:sz w:val="22"/>
-        </w:rPr>
-        <w:t xml:space="preserve">he sampling frequency can only be changed by pushing a button on the </w:t>
-      </w:r>
-      <w:proofErr w:type="spellStart"/>
-      <w:r>
-        <w:rPr>
-          <w:rFonts w:ascii="Calibri" w:eastAsia="굴림" w:hAnsi="Calibri" w:cs="Calibri"/>
-          <w:kern w:val="0"/>
-          <w:sz w:val="22"/>
-        </w:rPr>
-        <w:t>Actimetre</w:t>
-      </w:r>
-      <w:proofErr w:type="spellEnd"/>
-      <w:r>
-        <w:rPr>
-          <w:rFonts w:ascii="Calibri" w:eastAsia="굴림" w:hAnsi="Calibri" w:cs="Calibri"/>
-          <w:kern w:val="0"/>
-          <w:sz w:val="22"/>
-        </w:rPr>
-        <w:t xml:space="preserve">. Also, it is reset to its default when the </w:t>
-      </w:r>
-      <w:proofErr w:type="spellStart"/>
-      <w:r>
-        <w:rPr>
-          <w:rFonts w:ascii="Calibri" w:eastAsia="굴림" w:hAnsi="Calibri" w:cs="Calibri"/>
-          <w:kern w:val="0"/>
-          <w:sz w:val="22"/>
-        </w:rPr>
-        <w:t>Actimetre</w:t>
-      </w:r>
-      <w:proofErr w:type="spellEnd"/>
-      <w:r>
-        <w:rPr>
-          <w:rFonts w:ascii="Calibri" w:eastAsia="굴림" w:hAnsi="Calibri" w:cs="Calibri"/>
-          <w:kern w:val="0"/>
-          <w:sz w:val="22"/>
-        </w:rPr>
-        <w:t xml:space="preserve"> reboots.</w:t>
-      </w:r>
-      <w:r>
-        <w:rPr>
-          <w:rFonts w:ascii="Calibri" w:eastAsia="굴림" w:hAnsi="Calibri" w:cs="Calibri"/>
-          <w:kern w:val="0"/>
-          <w:sz w:val="22"/>
-        </w:rPr>
-        <w:t xml:space="preserve"> The frequency should be settable from the Dashboard.</w:t>
-      </w:r>
-    </w:p>
-    <w:p>
-      <w:pPr>
-        <w:widowControl/>
-        <w:wordWrap/>
-        <w:autoSpaceDE/>
-        <w:autoSpaceDN/>
-        <w:spacing w:before="100" w:beforeAutospacing="1" w:after="100" w:afterAutospacing="1" w:line="240" w:lineRule="auto"/>
-        <w:jc w:val="left"/>
-        <w:rPr>
-          <w:rFonts w:ascii="Calibri" w:eastAsia="굴림" w:hAnsi="Calibri" w:cs="Calibri"/>
-          <w:kern w:val="0"/>
-          <w:sz w:val="22"/>
-        </w:rPr>
-      </w:pPr>
-      <w:proofErr w:type="spellStart"/>
-      <w:r>
-        <w:rPr>
-          <w:rFonts w:ascii="Calibri" w:eastAsia="굴림" w:hAnsi="Calibri" w:cs="Calibri"/>
-          <w:kern w:val="0"/>
-          <w:sz w:val="22"/>
-        </w:rPr>
-        <w:t>Actiserver</w:t>
-      </w:r>
-      <w:proofErr w:type="spellEnd"/>
-      <w:r>
-        <w:rPr>
-          <w:rFonts w:ascii="Calibri" w:eastAsia="굴림" w:hAnsi="Calibri" w:cs="Calibri"/>
-          <w:kern w:val="0"/>
-          <w:sz w:val="22"/>
-        </w:rPr>
-        <w:t xml:space="preserve"> stores data on its own SD </w:t>
-      </w:r>
-      <w:proofErr w:type="gramStart"/>
-      <w:r>
-        <w:rPr>
-          <w:rFonts w:ascii="Calibri" w:eastAsia="굴림" w:hAnsi="Calibri" w:cs="Calibri"/>
-          <w:kern w:val="0"/>
-          <w:sz w:val="22"/>
-        </w:rPr>
-        <w:t>card, and</w:t>
-      </w:r>
-      <w:proofErr w:type="gramEnd"/>
-      <w:r>
-        <w:rPr>
-          <w:rFonts w:ascii="Calibri" w:eastAsia="굴림" w:hAnsi="Calibri" w:cs="Calibri"/>
-          <w:kern w:val="0"/>
-          <w:sz w:val="22"/>
-        </w:rPr>
-        <w:t xml:space="preserve"> will stop working properly if the card becomes full. There is no warning that this is about to happen</w:t>
-      </w:r>
-      <w:r>
-        <w:rPr>
-          <w:rFonts w:ascii="Calibri" w:eastAsia="굴림" w:hAnsi="Calibri" w:cs="Calibri"/>
-          <w:kern w:val="0"/>
-          <w:sz w:val="22"/>
-        </w:rPr>
-        <w:t>; an alert should be issued when disk space runs low.</w:t>
-      </w:r>
-    </w:p>
-    <w:p>
-      <w:pPr>
-        <w:widowControl/>
-        <w:wordWrap/>
-        <w:autoSpaceDE/>
-        <w:autoSpaceDN/>
-        <w:spacing w:before="100" w:beforeAutospacing="1" w:after="100" w:afterAutospacing="1" w:line="240" w:lineRule="auto"/>
-        <w:jc w:val="left"/>
-        <w:rPr>
-          <w:rFonts w:ascii="Calibri" w:eastAsia="굴림" w:hAnsi="Calibri" w:cs="Calibri"/>
-          <w:kern w:val="0"/>
-          <w:sz w:val="22"/>
-        </w:rPr>
-      </w:pPr>
-      <w:r>
-        <w:rPr>
-          <w:rFonts w:ascii="Calibri" w:eastAsia="굴림" w:hAnsi="Calibri" w:cs="Calibri" w:hint="eastAsia"/>
-          <w:kern w:val="0"/>
-          <w:sz w:val="22"/>
-        </w:rPr>
-        <w:t>T</w:t>
-      </w:r>
-      <w:r>
-        <w:rPr>
-          <w:rFonts w:ascii="Calibri" w:eastAsia="굴림" w:hAnsi="Calibri" w:cs="Calibri"/>
-          <w:kern w:val="0"/>
-          <w:sz w:val="22"/>
-        </w:rPr>
-        <w:t>he graph on the Dashboard still has some issues.</w:t>
-      </w:r>
-    </w:p>
-    <w:p>
-      <w:pPr>
-        <w:widowControl/>
-        <w:wordWrap/>
-        <w:autoSpaceDE/>
-        <w:autoSpaceDN/>
-        <w:spacing w:before="100" w:beforeAutospacing="1" w:after="100" w:afterAutospacing="1" w:line="240" w:lineRule="auto"/>
-        <w:jc w:val="left"/>
-        <w:rPr>
-          <w:rFonts w:ascii="Calibri" w:eastAsia="굴림" w:hAnsi="Calibri" w:cs="Calibri"/>
-          <w:kern w:val="0"/>
-          <w:sz w:val="22"/>
-        </w:rPr>
-      </w:pPr>
-      <w:r>
-        <w:rPr>
-          <w:rFonts w:ascii="Calibri" w:eastAsia="굴림" w:hAnsi="Calibri" w:cs="Calibri" w:hint="eastAsia"/>
-          <w:kern w:val="0"/>
-          <w:sz w:val="22"/>
-        </w:rPr>
-        <w:t>G</w:t>
-      </w:r>
-      <w:r>
-        <w:rPr>
-          <w:rFonts w:ascii="Calibri" w:eastAsia="굴림" w:hAnsi="Calibri" w:cs="Calibri"/>
-          <w:kern w:val="0"/>
-          <w:sz w:val="22"/>
-        </w:rPr>
-        <w:t xml:space="preserve">rouping of </w:t>
-      </w:r>
-      <w:proofErr w:type="spellStart"/>
-      <w:r>
-        <w:rPr>
-          <w:rFonts w:ascii="Calibri" w:eastAsia="굴림" w:hAnsi="Calibri" w:cs="Calibri"/>
-          <w:kern w:val="0"/>
-          <w:sz w:val="22"/>
-        </w:rPr>
-        <w:t>Actimetres</w:t>
-      </w:r>
-      <w:proofErr w:type="spellEnd"/>
-      <w:r>
-        <w:rPr>
-          <w:rFonts w:ascii="Calibri" w:eastAsia="굴림" w:hAnsi="Calibri" w:cs="Calibri"/>
-          <w:kern w:val="0"/>
-          <w:sz w:val="22"/>
-        </w:rPr>
-        <w:t xml:space="preserve"> by project should be more controlled.</w:t>
-      </w:r>
-    </w:p>
-    <w:p>
-      <w:pPr>
-        <w:widowControl/>
-        <w:wordWrap/>
-        <w:autoSpaceDE/>
-        <w:autoSpaceDN/>
-        <w:spacing w:before="100" w:beforeAutospacing="1" w:after="100" w:afterAutospacing="1" w:line="240" w:lineRule="auto"/>
-        <w:jc w:val="left"/>
-        <w:rPr>
-          <w:rFonts w:ascii="Calibri" w:eastAsia="굴림" w:hAnsi="Calibri" w:cs="Calibri"/>
-          <w:kern w:val="0"/>
-          <w:sz w:val="22"/>
-        </w:rPr>
-      </w:pPr>
-      <w:r>
-        <w:rPr>
-          <w:rFonts w:ascii="Calibri" w:eastAsia="굴림" w:hAnsi="Calibri" w:cs="Calibri"/>
-          <w:kern w:val="0"/>
-          <w:sz w:val="22"/>
-        </w:rPr>
-        <w:t xml:space="preserve">Email alert when an </w:t>
-      </w:r>
-      <w:proofErr w:type="spellStart"/>
-      <w:r>
-        <w:rPr>
-          <w:rFonts w:ascii="Calibri" w:eastAsia="굴림" w:hAnsi="Calibri" w:cs="Calibri"/>
-          <w:kern w:val="0"/>
-          <w:sz w:val="22"/>
-        </w:rPr>
-        <w:t>Actimetre</w:t>
-      </w:r>
-      <w:proofErr w:type="spellEnd"/>
-      <w:r>
-        <w:rPr>
-          <w:rFonts w:ascii="Calibri" w:eastAsia="굴림" w:hAnsi="Calibri" w:cs="Calibri"/>
-          <w:kern w:val="0"/>
-          <w:sz w:val="22"/>
-        </w:rPr>
-        <w:t xml:space="preserve"> of </w:t>
-      </w:r>
-      <w:proofErr w:type="spellStart"/>
-      <w:r>
-        <w:rPr>
-          <w:rFonts w:ascii="Calibri" w:eastAsia="굴림" w:hAnsi="Calibri" w:cs="Calibri"/>
-          <w:kern w:val="0"/>
-          <w:sz w:val="22"/>
-        </w:rPr>
-        <w:t>Actiserver</w:t>
-      </w:r>
-      <w:proofErr w:type="spellEnd"/>
-      <w:r>
-        <w:rPr>
-          <w:rFonts w:ascii="Calibri" w:eastAsia="굴림" w:hAnsi="Calibri" w:cs="Calibri"/>
-          <w:kern w:val="0"/>
-          <w:sz w:val="22"/>
-        </w:rPr>
-        <w:t xml:space="preserve"> goes off-grid, or when </w:t>
-      </w:r>
-      <w:proofErr w:type="gramStart"/>
-      <w:r>
-        <w:rPr>
-          <w:rFonts w:ascii="Calibri" w:eastAsia="굴림" w:hAnsi="Calibri" w:cs="Calibri"/>
-          <w:kern w:val="0"/>
-          <w:sz w:val="22"/>
-        </w:rPr>
-        <w:t>other</w:t>
-      </w:r>
-      <w:proofErr w:type="gramEnd"/>
-      <w:r>
-        <w:rPr>
-          <w:rFonts w:ascii="Calibri" w:eastAsia="굴림" w:hAnsi="Calibri" w:cs="Calibri"/>
-          <w:kern w:val="0"/>
-          <w:sz w:val="22"/>
-        </w:rPr>
-        <w:t xml:space="preserve"> anomaly is detected.</w:t>
-      </w:r>
     </w:p>
     <w:sectPr>
       <w:pgSz w:w="11906" w:h="16838"/>

</xml_diff>